<commit_message>
start with create user
</commit_message>
<xml_diff>
--- a/documentation.docx
+++ b/documentation.docx
@@ -14,8 +14,13 @@
       </w:r>
       <w:r>
         <w:br/>
-        <w:t>Nicole Owsianna</w:t>
-      </w:r>
+        <w:t xml:space="preserve">Nicole </w:t>
+      </w:r>
+      <w:proofErr w:type="spellStart"/>
+      <w:r>
+        <w:t>Owsianna</w:t>
+      </w:r>
+      <w:proofErr w:type="spellEnd"/>
       <w:r>
         <w:br/>
         <w:t>Konrad Perz</w:t>
@@ -75,6 +80,7 @@
           <w:szCs w:val="40"/>
         </w:rPr>
       </w:pPr>
+      <w:proofErr w:type="spellStart"/>
       <w:r>
         <w:rPr>
           <w:b/>
@@ -87,6 +93,7 @@
         </w:rPr>
         <w:t>Seniorcare</w:t>
       </w:r>
+      <w:proofErr w:type="spellEnd"/>
     </w:p>
     <w:p>
       <w:pPr>
@@ -332,8 +339,13 @@
           <w:rFonts w:hint="eastAsia"/>
         </w:rPr>
       </w:pPr>
-      <w:r>
-        <w:t>Statusowanie zamówienia wraz z powiadomieniami email</w:t>
+      <w:proofErr w:type="spellStart"/>
+      <w:r>
+        <w:t>Statusowanie</w:t>
+      </w:r>
+      <w:proofErr w:type="spellEnd"/>
+      <w:r>
+        <w:t xml:space="preserve"> zamówienia wraz z powiadomieniami email</w:t>
       </w:r>
     </w:p>
     <w:p>
@@ -590,14 +602,25 @@
           <w:szCs w:val="28"/>
         </w:rPr>
       </w:pPr>
-      <w:r>
-        <w:rPr>
-          <w:i/>
-          <w:iCs/>
-          <w:sz w:val="28"/>
-          <w:szCs w:val="28"/>
-        </w:rPr>
-        <w:t>Stack technologiczny:</w:t>
+      <w:proofErr w:type="spellStart"/>
+      <w:r>
+        <w:rPr>
+          <w:i/>
+          <w:iCs/>
+          <w:sz w:val="28"/>
+          <w:szCs w:val="28"/>
+        </w:rPr>
+        <w:t>Stack</w:t>
+      </w:r>
+      <w:proofErr w:type="spellEnd"/>
+      <w:r>
+        <w:rPr>
+          <w:i/>
+          <w:iCs/>
+          <w:sz w:val="28"/>
+          <w:szCs w:val="28"/>
+        </w:rPr>
+        <w:t xml:space="preserve"> technologiczny:</w:t>
       </w:r>
       <w:r>
         <w:rPr>
@@ -664,7 +687,27 @@
           <w:sz w:val="28"/>
           <w:szCs w:val="28"/>
         </w:rPr>
-        <w:t xml:space="preserve">- Framework Laravel </w:t>
+        <w:t xml:space="preserve">- Framework </w:t>
+      </w:r>
+      <w:proofErr w:type="spellStart"/>
+      <w:r>
+        <w:rPr>
+          <w:i/>
+          <w:iCs/>
+          <w:sz w:val="28"/>
+          <w:szCs w:val="28"/>
+        </w:rPr>
+        <w:t>Laravel</w:t>
+      </w:r>
+      <w:proofErr w:type="spellEnd"/>
+      <w:r>
+        <w:rPr>
+          <w:i/>
+          <w:iCs/>
+          <w:sz w:val="28"/>
+          <w:szCs w:val="28"/>
+        </w:rPr>
+        <w:t xml:space="preserve"> </w:t>
       </w:r>
       <w:r>
         <w:rPr>
@@ -703,29 +746,51 @@
           <w:sz w:val="28"/>
           <w:szCs w:val="28"/>
         </w:rPr>
-        <w:t>- Nginx</w:t>
-      </w:r>
-    </w:p>
-    <w:p>
-      <w:pPr>
-        <w:pStyle w:val="Standard"/>
-        <w:rPr>
-          <w:rFonts w:hint="eastAsia"/>
-          <w:i/>
-          <w:iCs/>
-          <w:sz w:val="28"/>
-          <w:szCs w:val="28"/>
-        </w:rPr>
-      </w:pPr>
-      <w:r>
-        <w:rPr>
-          <w:i/>
-          <w:iCs/>
-          <w:sz w:val="28"/>
-          <w:szCs w:val="28"/>
-        </w:rPr>
-        <w:t>- Postgresql</w:t>
-      </w:r>
+        <w:t xml:space="preserve">- </w:t>
+      </w:r>
+      <w:proofErr w:type="spellStart"/>
+      <w:r>
+        <w:rPr>
+          <w:i/>
+          <w:iCs/>
+          <w:sz w:val="28"/>
+          <w:szCs w:val="28"/>
+        </w:rPr>
+        <w:t>Nginx</w:t>
+      </w:r>
+      <w:proofErr w:type="spellEnd"/>
+    </w:p>
+    <w:p>
+      <w:pPr>
+        <w:pStyle w:val="Standard"/>
+        <w:rPr>
+          <w:rFonts w:hint="eastAsia"/>
+          <w:i/>
+          <w:iCs/>
+          <w:sz w:val="28"/>
+          <w:szCs w:val="28"/>
+        </w:rPr>
+      </w:pPr>
+      <w:r>
+        <w:rPr>
+          <w:i/>
+          <w:iCs/>
+          <w:sz w:val="28"/>
+          <w:szCs w:val="28"/>
+        </w:rPr>
+        <w:t xml:space="preserve">- </w:t>
+      </w:r>
+      <w:proofErr w:type="spellStart"/>
+      <w:r>
+        <w:rPr>
+          <w:i/>
+          <w:iCs/>
+          <w:sz w:val="28"/>
+          <w:szCs w:val="28"/>
+        </w:rPr>
+        <w:t>Postgresql</w:t>
+      </w:r>
+      <w:proofErr w:type="spellEnd"/>
       <w:r>
         <w:rPr>
           <w:i/>
@@ -772,28 +837,68 @@
           <w:sz w:val="28"/>
           <w:szCs w:val="28"/>
         </w:rPr>
-        <w:t>- KeyDB (wielowątkowy REDIS)</w:t>
-      </w:r>
-    </w:p>
-    <w:p>
-      <w:pPr>
-        <w:pStyle w:val="Standard"/>
-        <w:rPr>
-          <w:rFonts w:hint="eastAsia"/>
-          <w:i/>
-          <w:iCs/>
-          <w:sz w:val="28"/>
-          <w:szCs w:val="28"/>
-        </w:rPr>
-      </w:pPr>
-      <w:r>
-        <w:rPr>
-          <w:i/>
-          <w:iCs/>
-          <w:sz w:val="28"/>
-          <w:szCs w:val="28"/>
-        </w:rPr>
-        <w:t xml:space="preserve">- Mailhog (przechwytywanie </w:t>
+        <w:t xml:space="preserve">- </w:t>
+      </w:r>
+      <w:proofErr w:type="spellStart"/>
+      <w:r>
+        <w:rPr>
+          <w:i/>
+          <w:iCs/>
+          <w:sz w:val="28"/>
+          <w:szCs w:val="28"/>
+        </w:rPr>
+        <w:t>KeyDB</w:t>
+      </w:r>
+      <w:proofErr w:type="spellEnd"/>
+      <w:r>
+        <w:rPr>
+          <w:i/>
+          <w:iCs/>
+          <w:sz w:val="28"/>
+          <w:szCs w:val="28"/>
+        </w:rPr>
+        <w:t xml:space="preserve"> (wielowątkowy REDIS)</w:t>
+      </w:r>
+    </w:p>
+    <w:p>
+      <w:pPr>
+        <w:pStyle w:val="Standard"/>
+        <w:rPr>
+          <w:rFonts w:hint="eastAsia"/>
+          <w:i/>
+          <w:iCs/>
+          <w:sz w:val="28"/>
+          <w:szCs w:val="28"/>
+        </w:rPr>
+      </w:pPr>
+      <w:r>
+        <w:rPr>
+          <w:i/>
+          <w:iCs/>
+          <w:sz w:val="28"/>
+          <w:szCs w:val="28"/>
+        </w:rPr>
+        <w:t xml:space="preserve">- </w:t>
+      </w:r>
+      <w:proofErr w:type="spellStart"/>
+      <w:r>
+        <w:rPr>
+          <w:i/>
+          <w:iCs/>
+          <w:sz w:val="28"/>
+          <w:szCs w:val="28"/>
+        </w:rPr>
+        <w:t>Mailhog</w:t>
+      </w:r>
+      <w:proofErr w:type="spellEnd"/>
+      <w:r>
+        <w:rPr>
+          <w:i/>
+          <w:iCs/>
+          <w:sz w:val="28"/>
+          <w:szCs w:val="28"/>
+        </w:rPr>
+        <w:t xml:space="preserve"> (przechwytywanie </w:t>
       </w:r>
       <w:r>
         <w:rPr>
@@ -865,7 +970,27 @@
           <w:sz w:val="28"/>
           <w:szCs w:val="28"/>
         </w:rPr>
-        <w:t>Dane aplikacji przechowywane są w relacyjnej bazie PostgreSQL.</w:t>
+        <w:t xml:space="preserve">Dane aplikacji przechowywane są w relacyjnej bazie </w:t>
+      </w:r>
+      <w:proofErr w:type="spellStart"/>
+      <w:r>
+        <w:rPr>
+          <w:i/>
+          <w:iCs/>
+          <w:sz w:val="28"/>
+          <w:szCs w:val="28"/>
+        </w:rPr>
+        <w:t>PostgreSQL</w:t>
+      </w:r>
+      <w:proofErr w:type="spellEnd"/>
+      <w:r>
+        <w:rPr>
+          <w:i/>
+          <w:iCs/>
+          <w:sz w:val="28"/>
+          <w:szCs w:val="28"/>
+        </w:rPr>
+        <w:t>.</w:t>
       </w:r>
     </w:p>
     <w:p>
@@ -895,8 +1020,19 @@
           <w:sz w:val="28"/>
           <w:szCs w:val="28"/>
         </w:rPr>
-        <w:t xml:space="preserve"> PHPUnit</w:t>
-      </w:r>
+        <w:t xml:space="preserve"> </w:t>
+      </w:r>
+      <w:proofErr w:type="spellStart"/>
+      <w:r>
+        <w:rPr>
+          <w:i/>
+          <w:iCs/>
+          <w:sz w:val="28"/>
+          <w:szCs w:val="28"/>
+        </w:rPr>
+        <w:t>PHPUnit</w:t>
+      </w:r>
+      <w:proofErr w:type="spellEnd"/>
       <w:r>
         <w:rPr>
           <w:i/>
@@ -991,7 +1127,23 @@
           <w:i/>
           <w:iCs/>
         </w:rPr>
-        <w:t>Ew. problemy z wysyłką emaili na inny SMTP</w:t>
+        <w:t xml:space="preserve">Ew. problemy z wysyłką </w:t>
+      </w:r>
+      <w:proofErr w:type="spellStart"/>
+      <w:r>
+        <w:rPr>
+          <w:i/>
+          <w:iCs/>
+        </w:rPr>
+        <w:t>emaili</w:t>
+      </w:r>
+      <w:proofErr w:type="spellEnd"/>
+      <w:r>
+        <w:rPr>
+          <w:i/>
+          <w:iCs/>
+        </w:rPr>
+        <w:t xml:space="preserve"> na inny SMTP</w:t>
       </w:r>
     </w:p>
     <w:p>
@@ -1013,7 +1165,23 @@
           <w:i/>
           <w:iCs/>
         </w:rPr>
-        <w:t>Uruchomienie dockera w środowisko bez wirtualizacji</w:t>
+        <w:t xml:space="preserve">Uruchomienie </w:t>
+      </w:r>
+      <w:proofErr w:type="spellStart"/>
+      <w:r>
+        <w:rPr>
+          <w:i/>
+          <w:iCs/>
+        </w:rPr>
+        <w:t>dockera</w:t>
+      </w:r>
+      <w:proofErr w:type="spellEnd"/>
+      <w:r>
+        <w:rPr>
+          <w:i/>
+          <w:iCs/>
+        </w:rPr>
+        <w:t xml:space="preserve"> w środowisko bez wirtualizacji</w:t>
       </w:r>
     </w:p>
     <w:p>
@@ -1215,15 +1383,65 @@
         <w:rPr>
           <w:sz w:val="26"/>
         </w:rPr>
-        <w:t>- Zainstalować docker’a (Windows/iOS/Linux)</w:t>
+        <w:t xml:space="preserve">- Zainstalować </w:t>
+      </w:r>
+      <w:proofErr w:type="spellStart"/>
+      <w:r>
+        <w:rPr>
+          <w:sz w:val="26"/>
+        </w:rPr>
+        <w:t>docker’a</w:t>
+      </w:r>
+      <w:proofErr w:type="spellEnd"/>
+      <w:r>
+        <w:rPr>
+          <w:sz w:val="26"/>
+        </w:rPr>
+        <w:t xml:space="preserve"> (Windows/iOS/Linux)</w:t>
       </w:r>
       <w:r>
         <w:rPr>
           <w:sz w:val="26"/>
         </w:rPr>
         <w:br/>
-        <w:t>- Dodać certyfikaty SSL do systemu z katalogu ./docker/nginx/ssl</w:t>
-      </w:r>
+        <w:t>- Dodać certyfikaty SSL do systemu z katalogu ./</w:t>
+      </w:r>
+      <w:proofErr w:type="spellStart"/>
+      <w:r>
+        <w:rPr>
+          <w:sz w:val="26"/>
+        </w:rPr>
+        <w:t>docker</w:t>
+      </w:r>
+      <w:proofErr w:type="spellEnd"/>
+      <w:r>
+        <w:rPr>
+          <w:sz w:val="26"/>
+        </w:rPr>
+        <w:t>/</w:t>
+      </w:r>
+      <w:proofErr w:type="spellStart"/>
+      <w:r>
+        <w:rPr>
+          <w:sz w:val="26"/>
+        </w:rPr>
+        <w:t>nginx</w:t>
+      </w:r>
+      <w:proofErr w:type="spellEnd"/>
+      <w:r>
+        <w:rPr>
+          <w:sz w:val="26"/>
+        </w:rPr>
+        <w:t>/</w:t>
+      </w:r>
+      <w:proofErr w:type="spellStart"/>
+      <w:r>
+        <w:rPr>
+          <w:sz w:val="26"/>
+        </w:rPr>
+        <w:t>ssl</w:t>
+      </w:r>
+      <w:proofErr w:type="spellEnd"/>
       <w:r>
         <w:rPr>
           <w:sz w:val="26"/>
@@ -1243,19 +1461,11 @@
           <w:sz w:val="26"/>
         </w:rPr>
         <w:br/>
-        <w:t>- Stworzyć użytkownika głównego (admin’a) za pomocą komedy</w:t>
-      </w:r>
-      <w:r>
-        <w:rPr>
-          <w:sz w:val="26"/>
-        </w:rPr>
-        <w:t xml:space="preserve"> ./create-admin</w:t>
-      </w:r>
-      <w:r>
-        <w:rPr>
-          <w:sz w:val="26"/>
-        </w:rPr>
-        <w:br/>
+      </w:r>
+      <w:r>
+        <w:rPr>
+          <w:sz w:val="26"/>
+        </w:rPr>
         <w:t xml:space="preserve">- Wejść pod adres: </w:t>
       </w:r>
       <w:hyperlink r:id="rId10" w:history="1">
@@ -1278,8 +1488,86 @@
           <w:sz w:val="26"/>
         </w:rPr>
         <w:br/>
-        <w:t>Alternatywnie można skorzystać z serve: php artisan serve jednocześnie ustawiając dostępy do bazy danych oraz mailhog’a w pliki .env</w:t>
-      </w:r>
+        <w:t xml:space="preserve">Alternatywnie można skorzystać z </w:t>
+      </w:r>
+      <w:proofErr w:type="spellStart"/>
+      <w:r>
+        <w:rPr>
+          <w:sz w:val="26"/>
+        </w:rPr>
+        <w:t>serve</w:t>
+      </w:r>
+      <w:proofErr w:type="spellEnd"/>
+      <w:r>
+        <w:rPr>
+          <w:sz w:val="26"/>
+        </w:rPr>
+        <w:t xml:space="preserve">: </w:t>
+      </w:r>
+      <w:proofErr w:type="spellStart"/>
+      <w:r>
+        <w:rPr>
+          <w:sz w:val="26"/>
+        </w:rPr>
+        <w:t>php</w:t>
+      </w:r>
+      <w:proofErr w:type="spellEnd"/>
+      <w:r>
+        <w:rPr>
+          <w:sz w:val="26"/>
+        </w:rPr>
+        <w:t xml:space="preserve"> </w:t>
+      </w:r>
+      <w:proofErr w:type="spellStart"/>
+      <w:r>
+        <w:rPr>
+          <w:sz w:val="26"/>
+        </w:rPr>
+        <w:t>artisan</w:t>
+      </w:r>
+      <w:proofErr w:type="spellEnd"/>
+      <w:r>
+        <w:rPr>
+          <w:sz w:val="26"/>
+        </w:rPr>
+        <w:t xml:space="preserve"> </w:t>
+      </w:r>
+      <w:proofErr w:type="spellStart"/>
+      <w:r>
+        <w:rPr>
+          <w:sz w:val="26"/>
+        </w:rPr>
+        <w:t>serve</w:t>
+      </w:r>
+      <w:proofErr w:type="spellEnd"/>
+      <w:r>
+        <w:rPr>
+          <w:sz w:val="26"/>
+        </w:rPr>
+        <w:t xml:space="preserve"> jednocześnie ustawiając dostępy do bazy danych oraz </w:t>
+      </w:r>
+      <w:proofErr w:type="spellStart"/>
+      <w:r>
+        <w:rPr>
+          <w:sz w:val="26"/>
+        </w:rPr>
+        <w:t>mailhog’a</w:t>
+      </w:r>
+      <w:proofErr w:type="spellEnd"/>
+      <w:r>
+        <w:rPr>
+          <w:sz w:val="26"/>
+        </w:rPr>
+        <w:t xml:space="preserve"> w pliki .</w:t>
+      </w:r>
+      <w:proofErr w:type="spellStart"/>
+      <w:r>
+        <w:rPr>
+          <w:sz w:val="26"/>
+        </w:rPr>
+        <w:t>env</w:t>
+      </w:r>
+      <w:proofErr w:type="spellEnd"/>
       <w:r>
         <w:rPr>
           <w:sz w:val="26"/>

</xml_diff>